<commit_message>
The last version laboratory 1
</commit_message>
<xml_diff>
--- a/lab1.docx
+++ b/lab1.docx
@@ -9,345 +9,274 @@
           <w:b/>
           <w:sz w:val="32"/>
           <w:szCs w:val="32"/>
-        </w:rPr>
-      </w:pPr>
-      <w:proofErr w:type="spellStart"/>
+          <w:lang w:val="ru-RU"/>
+        </w:rPr>
+      </w:pPr>
       <w:r>
         <w:rPr>
           <w:b/>
           <w:sz w:val="32"/>
           <w:szCs w:val="32"/>
-        </w:rPr>
-        <w:t>Система</w:t>
+          <w:lang w:val="ru-RU"/>
+        </w:rPr>
+        <w:t>Система бронирования авиабилетов и отелей</w:t>
+      </w:r>
+    </w:p>
+    <w:p>
+      <w:pPr>
+        <w:rPr>
+          <w:sz w:val="24"/>
+          <w:szCs w:val="24"/>
+          <w:u w:val="single"/>
+          <w:lang w:val="ru-RU"/>
+        </w:rPr>
+      </w:pPr>
+      <w:r>
+        <w:rPr>
+          <w:sz w:val="24"/>
+          <w:szCs w:val="24"/>
+          <w:u w:val="single"/>
+          <w:lang w:val="ru-RU"/>
+        </w:rPr>
+        <w:t>Функциональные требования</w:t>
+      </w:r>
+      <w:r>
+        <w:rPr>
+          <w:sz w:val="24"/>
+          <w:szCs w:val="24"/>
+          <w:u w:val="single"/>
+          <w:lang w:val="ru-RU"/>
+        </w:rPr>
+        <w:t>:</w:t>
+      </w:r>
+    </w:p>
+    <w:p>
+      <w:pPr>
+        <w:spacing w:after="0" w:line="240" w:lineRule="auto"/>
+        <w:rPr>
+          <w:rFonts w:ascii="Times New Roman" w:eastAsia="Times New Roman" w:hAnsi="Times New Roman" w:cs="Times New Roman"/>
+          <w:sz w:val="24"/>
+          <w:szCs w:val="24"/>
+          <w:lang w:val="ru-RU"/>
+        </w:rPr>
+      </w:pPr>
+      <w:r>
+        <w:rPr>
+          <w:rFonts w:ascii="Times New Roman" w:eastAsia="Times New Roman" w:hAnsi="Symbol" w:cs="Times New Roman"/>
+          <w:sz w:val="24"/>
+          <w:szCs w:val="24"/>
+          <w:lang w:val="ru-RU"/>
+        </w:rPr>
+        <w:t>1)</w:t>
+      </w:r>
+      <w:r>
+        <w:rPr>
+          <w:rFonts w:ascii="Times New Roman" w:eastAsia="Times New Roman" w:hAnsi="Times New Roman" w:cs="Times New Roman"/>
+          <w:sz w:val="24"/>
+          <w:szCs w:val="24"/>
+          <w:lang w:val="ru-RU"/>
+        </w:rPr>
+        <w:t xml:space="preserve">  Авторизация/аутентификация пользователей.</w:t>
+      </w:r>
+    </w:p>
+    <w:p>
+      <w:pPr>
+        <w:spacing w:after="0" w:line="240" w:lineRule="auto"/>
+        <w:rPr>
+          <w:rFonts w:ascii="Times New Roman" w:eastAsia="Times New Roman" w:hAnsi="Times New Roman" w:cs="Times New Roman"/>
+          <w:sz w:val="24"/>
+          <w:szCs w:val="24"/>
+          <w:lang w:val="ru-RU"/>
+        </w:rPr>
+      </w:pPr>
+      <w:r>
+        <w:rPr>
+          <w:rFonts w:ascii="Times New Roman" w:eastAsia="Times New Roman" w:hAnsi="Symbol" w:cs="Times New Roman"/>
+          <w:sz w:val="24"/>
+          <w:szCs w:val="24"/>
+          <w:lang w:val="ru-RU"/>
+        </w:rPr>
+        <w:t>2)</w:t>
+      </w:r>
+      <w:r>
+        <w:rPr>
+          <w:rFonts w:ascii="Times New Roman" w:eastAsia="Times New Roman" w:hAnsi="Times New Roman" w:cs="Times New Roman"/>
+          <w:sz w:val="24"/>
+          <w:szCs w:val="24"/>
+          <w:lang w:val="ru-RU"/>
+        </w:rPr>
+        <w:t xml:space="preserve">  Управление пользователями (клиенты, агенты, администраторы).</w:t>
+      </w:r>
+    </w:p>
+    <w:p>
+      <w:pPr>
+        <w:spacing w:after="0" w:line="240" w:lineRule="auto"/>
+        <w:rPr>
+          <w:rFonts w:ascii="Times New Roman" w:eastAsia="Times New Roman" w:hAnsi="Times New Roman" w:cs="Times New Roman"/>
+          <w:sz w:val="24"/>
+          <w:szCs w:val="24"/>
+          <w:lang w:val="ru-RU"/>
+        </w:rPr>
+      </w:pPr>
+      <w:r>
+        <w:rPr>
+          <w:rFonts w:ascii="Times New Roman" w:eastAsia="Times New Roman" w:hAnsi="Times New Roman" w:cs="Times New Roman"/>
+          <w:sz w:val="24"/>
+          <w:szCs w:val="24"/>
+          <w:lang w:val="ru-RU"/>
+        </w:rPr>
+        <w:t>3)</w:t>
+      </w:r>
+      <w:r>
+        <w:rPr>
+          <w:rFonts w:ascii="Times New Roman" w:eastAsia="Times New Roman" w:hAnsi="Times New Roman" w:cs="Times New Roman"/>
+          <w:sz w:val="24"/>
+          <w:szCs w:val="24"/>
+          <w:lang w:val="ru-RU"/>
+        </w:rPr>
+        <w:t xml:space="preserve"> Система ролей (клиент, агент, администратор).</w:t>
+      </w:r>
+    </w:p>
+    <w:p>
+      <w:pPr>
+        <w:spacing w:after="0" w:line="240" w:lineRule="auto"/>
+        <w:rPr>
+          <w:rFonts w:ascii="Times New Roman" w:eastAsia="Times New Roman" w:hAnsi="Times New Roman" w:cs="Times New Roman"/>
+          <w:sz w:val="24"/>
+          <w:szCs w:val="24"/>
+          <w:lang w:val="ru-RU"/>
+        </w:rPr>
+      </w:pPr>
+      <w:r>
+        <w:rPr>
+          <w:rFonts w:ascii="Times New Roman" w:eastAsia="Times New Roman" w:hAnsi="Symbol" w:cs="Times New Roman"/>
+          <w:sz w:val="24"/>
+          <w:szCs w:val="24"/>
+          <w:lang w:val="ru-RU"/>
+        </w:rPr>
+        <w:t>4)</w:t>
+      </w:r>
+      <w:r>
+        <w:rPr>
+          <w:rFonts w:ascii="Times New Roman" w:eastAsia="Times New Roman" w:hAnsi="Times New Roman" w:cs="Times New Roman"/>
+          <w:sz w:val="24"/>
+          <w:szCs w:val="24"/>
+          <w:lang w:val="ru-RU"/>
+        </w:rPr>
+        <w:t xml:space="preserve">  Бронирование авиабилетов и отелей.</w:t>
+      </w:r>
+    </w:p>
+    <w:p>
+      <w:pPr>
+        <w:spacing w:after="0"/>
+        <w:rPr>
+          <w:rFonts w:ascii="Times New Roman" w:eastAsia="Times New Roman" w:hAnsi="Times New Roman" w:cs="Times New Roman"/>
+          <w:sz w:val="24"/>
+          <w:szCs w:val="24"/>
+          <w:lang w:val="ru-RU"/>
+        </w:rPr>
+      </w:pPr>
+      <w:r>
+        <w:rPr>
+          <w:rFonts w:ascii="Times New Roman" w:eastAsia="Times New Roman" w:hAnsi="Symbol" w:cs="Times New Roman"/>
+          <w:sz w:val="24"/>
+          <w:szCs w:val="24"/>
+          <w:lang w:val="ru-RU"/>
+        </w:rPr>
+        <w:t xml:space="preserve">5) </w:t>
+      </w:r>
+      <w:r>
+        <w:rPr>
+          <w:rFonts w:ascii="Times New Roman" w:eastAsia="Times New Roman" w:hAnsi="Times New Roman" w:cs="Times New Roman"/>
+          <w:sz w:val="24"/>
+          <w:szCs w:val="24"/>
+          <w:lang w:val="ru-RU"/>
+        </w:rPr>
+        <w:t xml:space="preserve"> </w:t>
+      </w:r>
+      <w:proofErr w:type="spellStart"/>
+      <w:r>
+        <w:rPr>
+          <w:rFonts w:ascii="Times New Roman" w:eastAsia="Times New Roman" w:hAnsi="Times New Roman" w:cs="Times New Roman"/>
+          <w:sz w:val="24"/>
+          <w:szCs w:val="24"/>
+          <w:lang w:val="ru-RU"/>
+        </w:rPr>
+        <w:t>Журналирование</w:t>
       </w:r>
       <w:proofErr w:type="spellEnd"/>
       <w:r>
         <w:rPr>
-          <w:b/>
-          <w:sz w:val="32"/>
-          <w:szCs w:val="32"/>
-        </w:rPr>
-        <w:t xml:space="preserve"> </w:t>
+          <w:rFonts w:ascii="Times New Roman" w:eastAsia="Times New Roman" w:hAnsi="Times New Roman" w:cs="Times New Roman"/>
+          <w:sz w:val="24"/>
+          <w:szCs w:val="24"/>
+          <w:lang w:val="ru-RU"/>
+        </w:rPr>
+        <w:t xml:space="preserve"> действий пользователей (например, бронирование, отмена бронирования).</w:t>
+      </w:r>
+    </w:p>
+    <w:p>
+      <w:pPr>
+        <w:spacing w:after="0"/>
+        <w:rPr>
+          <w:rFonts w:ascii="Times New Roman" w:hAnsi="Times New Roman" w:cs="Times New Roman"/>
+          <w:sz w:val="24"/>
+          <w:szCs w:val="24"/>
+          <w:lang w:val="ru-RU"/>
+        </w:rPr>
+      </w:pPr>
+      <w:r>
+        <w:rPr>
+          <w:rFonts w:ascii="Times New Roman" w:eastAsia="Times New Roman" w:hAnsi="Times New Roman" w:cs="Times New Roman"/>
+          <w:sz w:val="24"/>
+          <w:szCs w:val="24"/>
+          <w:lang w:val="ru-RU"/>
+        </w:rPr>
+        <w:t xml:space="preserve">6) </w:t>
+      </w:r>
+      <w:r>
+        <w:rPr>
+          <w:rFonts w:ascii="Times New Roman" w:hAnsi="Times New Roman" w:cs="Times New Roman"/>
+          <w:sz w:val="24"/>
+          <w:szCs w:val="24"/>
+          <w:lang w:val="ru-RU"/>
+        </w:rPr>
+        <w:t xml:space="preserve">Управление </w:t>
       </w:r>
       <w:proofErr w:type="spellStart"/>
       <w:r>
         <w:rPr>
-          <w:b/>
-          <w:sz w:val="32"/>
-          <w:szCs w:val="32"/>
-        </w:rPr>
-        <w:t>бронирования</w:t>
+          <w:rFonts w:ascii="Times New Roman" w:hAnsi="Times New Roman" w:cs="Times New Roman"/>
+          <w:sz w:val="24"/>
+          <w:szCs w:val="24"/>
+          <w:lang w:val="ru-RU"/>
+        </w:rPr>
+        <w:t>промокодами</w:t>
       </w:r>
       <w:proofErr w:type="spellEnd"/>
       <w:r>
         <w:rPr>
-          <w:b/>
-          <w:sz w:val="32"/>
-          <w:szCs w:val="32"/>
-        </w:rPr>
-        <w:t xml:space="preserve"> </w:t>
-      </w:r>
-      <w:proofErr w:type="spellStart"/>
-      <w:r>
-        <w:rPr>
-          <w:b/>
-          <w:sz w:val="32"/>
-          <w:szCs w:val="32"/>
-        </w:rPr>
-        <w:t>авиабилетов</w:t>
-      </w:r>
-      <w:proofErr w:type="spellEnd"/>
-      <w:r>
-        <w:rPr>
-          <w:b/>
-          <w:sz w:val="32"/>
-          <w:szCs w:val="32"/>
-        </w:rPr>
-        <w:t xml:space="preserve"> и </w:t>
-      </w:r>
-      <w:proofErr w:type="spellStart"/>
-      <w:r>
-        <w:rPr>
-          <w:b/>
-          <w:sz w:val="32"/>
-          <w:szCs w:val="32"/>
-        </w:rPr>
-        <w:t>отелей</w:t>
-      </w:r>
-      <w:proofErr w:type="spellEnd"/>
-    </w:p>
-    <w:p>
-      <w:pPr>
-        <w:rPr>
-          <w:sz w:val="24"/>
-          <w:szCs w:val="24"/>
-          <w:u w:val="single"/>
-          <w:lang w:val="en-GB"/>
-        </w:rPr>
-      </w:pPr>
-      <w:r>
-        <w:rPr>
-          <w:sz w:val="24"/>
-          <w:szCs w:val="24"/>
-          <w:u w:val="single"/>
-          <w:lang w:val="ru-RU"/>
-        </w:rPr>
-        <w:t>Функциональные требования</w:t>
-      </w:r>
-      <w:r>
-        <w:rPr>
-          <w:sz w:val="24"/>
-          <w:szCs w:val="24"/>
-          <w:u w:val="single"/>
-          <w:lang w:val="en-GB"/>
-        </w:rPr>
-        <w:t>:</w:t>
-      </w:r>
-    </w:p>
-    <w:p>
-      <w:pPr>
-        <w:spacing w:after="0" w:line="240" w:lineRule="auto"/>
-        <w:rPr>
-          <w:rFonts w:ascii="Times New Roman" w:eastAsia="Times New Roman" w:hAnsi="Times New Roman" w:cs="Times New Roman"/>
-          <w:sz w:val="24"/>
-          <w:szCs w:val="24"/>
-          <w:lang w:val="ru-RU"/>
-        </w:rPr>
-      </w:pPr>
-      <w:r>
-        <w:rPr>
-          <w:rFonts w:ascii="Times New Roman" w:eastAsia="Times New Roman" w:hAnsi="Symbol" w:cs="Times New Roman"/>
-          <w:sz w:val="24"/>
-          <w:szCs w:val="24"/>
-          <w:lang w:val="ru-RU"/>
-        </w:rPr>
-        <w:t>1)</w:t>
-      </w:r>
-      <w:r>
-        <w:rPr>
-          <w:rFonts w:ascii="Times New Roman" w:eastAsia="Times New Roman" w:hAnsi="Times New Roman" w:cs="Times New Roman"/>
-          <w:sz w:val="24"/>
-          <w:szCs w:val="24"/>
-          <w:lang w:val="ru-RU"/>
-        </w:rPr>
-        <w:t xml:space="preserve">  Авторизация/аутентификация пользователей.</w:t>
-      </w:r>
-    </w:p>
-    <w:p>
-      <w:pPr>
-        <w:spacing w:after="0" w:line="240" w:lineRule="auto"/>
-        <w:rPr>
-          <w:rFonts w:ascii="Times New Roman" w:eastAsia="Times New Roman" w:hAnsi="Times New Roman" w:cs="Times New Roman"/>
-          <w:sz w:val="24"/>
-          <w:szCs w:val="24"/>
-          <w:lang w:val="ru-RU"/>
-        </w:rPr>
-      </w:pPr>
-      <w:r>
-        <w:rPr>
-          <w:rFonts w:ascii="Times New Roman" w:eastAsia="Times New Roman" w:hAnsi="Symbol" w:cs="Times New Roman"/>
-          <w:sz w:val="24"/>
-          <w:szCs w:val="24"/>
-          <w:lang w:val="ru-RU"/>
-        </w:rPr>
-        <w:t>2)</w:t>
-      </w:r>
-      <w:r>
-        <w:rPr>
-          <w:rFonts w:ascii="Times New Roman" w:eastAsia="Times New Roman" w:hAnsi="Times New Roman" w:cs="Times New Roman"/>
-          <w:sz w:val="24"/>
-          <w:szCs w:val="24"/>
-          <w:lang w:val="ru-RU"/>
-        </w:rPr>
-        <w:t xml:space="preserve">  Управление пользователями (клиенты, агенты, администраторы).</w:t>
-      </w:r>
-    </w:p>
-    <w:p>
-      <w:pPr>
-        <w:spacing w:after="0" w:line="240" w:lineRule="auto"/>
-        <w:rPr>
-          <w:rFonts w:ascii="Times New Roman" w:eastAsia="Times New Roman" w:hAnsi="Times New Roman" w:cs="Times New Roman"/>
-          <w:sz w:val="24"/>
-          <w:szCs w:val="24"/>
-          <w:lang w:val="ru-RU"/>
-        </w:rPr>
-      </w:pPr>
-      <w:r>
-        <w:rPr>
-          <w:rFonts w:ascii="Times New Roman" w:eastAsia="Times New Roman" w:hAnsi="Times New Roman" w:cs="Times New Roman"/>
-          <w:sz w:val="24"/>
-          <w:szCs w:val="24"/>
-          <w:lang w:val="ru-RU"/>
-        </w:rPr>
-        <w:t>3)</w:t>
-      </w:r>
-      <w:r>
-        <w:rPr>
-          <w:rFonts w:ascii="Times New Roman" w:eastAsia="Times New Roman" w:hAnsi="Times New Roman" w:cs="Times New Roman"/>
-          <w:sz w:val="24"/>
-          <w:szCs w:val="24"/>
-          <w:lang w:val="ru-RU"/>
-        </w:rPr>
-        <w:t xml:space="preserve"> Система ролей (клиент, агент, администратор).</w:t>
-      </w:r>
-    </w:p>
-    <w:p>
-      <w:pPr>
-        <w:spacing w:after="0" w:line="240" w:lineRule="auto"/>
-        <w:rPr>
-          <w:rFonts w:ascii="Times New Roman" w:eastAsia="Times New Roman" w:hAnsi="Times New Roman" w:cs="Times New Roman"/>
-          <w:sz w:val="24"/>
-          <w:szCs w:val="24"/>
-          <w:lang w:val="ru-RU"/>
-        </w:rPr>
-      </w:pPr>
-      <w:r>
-        <w:rPr>
-          <w:rFonts w:ascii="Times New Roman" w:eastAsia="Times New Roman" w:hAnsi="Symbol" w:cs="Times New Roman"/>
-          <w:sz w:val="24"/>
-          <w:szCs w:val="24"/>
-          <w:lang w:val="ru-RU"/>
-        </w:rPr>
-        <w:t>4)</w:t>
-      </w:r>
-      <w:r>
-        <w:rPr>
-          <w:rFonts w:ascii="Times New Roman" w:eastAsia="Times New Roman" w:hAnsi="Times New Roman" w:cs="Times New Roman"/>
-          <w:sz w:val="24"/>
-          <w:szCs w:val="24"/>
-          <w:lang w:val="ru-RU"/>
-        </w:rPr>
-        <w:t xml:space="preserve">  Бронирование авиабилетов и отелей.</w:t>
+          <w:rFonts w:ascii="Times New Roman" w:hAnsi="Times New Roman" w:cs="Times New Roman"/>
+          <w:sz w:val="24"/>
+          <w:szCs w:val="24"/>
+          <w:lang w:val="ru-RU"/>
+        </w:rPr>
+        <w:t xml:space="preserve"> и скидками</w:t>
+      </w:r>
+      <w:r>
+        <w:rPr>
+          <w:rFonts w:ascii="Times New Roman" w:hAnsi="Times New Roman" w:cs="Times New Roman"/>
+          <w:sz w:val="24"/>
+          <w:szCs w:val="24"/>
+          <w:lang w:val="ru-RU"/>
+        </w:rPr>
+        <w:t>.</w:t>
       </w:r>
     </w:p>
     <w:p>
       <w:pPr>
         <w:spacing w:after="0"/>
         <w:rPr>
-          <w:rFonts w:ascii="Times New Roman" w:eastAsia="Times New Roman" w:hAnsi="Times New Roman" w:cs="Times New Roman"/>
-          <w:sz w:val="24"/>
-          <w:szCs w:val="24"/>
-          <w:lang w:val="ru-RU"/>
-        </w:rPr>
-      </w:pPr>
-      <w:r>
-        <w:rPr>
-          <w:rFonts w:ascii="Times New Roman" w:eastAsia="Times New Roman" w:hAnsi="Symbol" w:cs="Times New Roman"/>
-          <w:sz w:val="24"/>
-          <w:szCs w:val="24"/>
-          <w:lang w:val="ru-RU"/>
-        </w:rPr>
-        <w:t xml:space="preserve">5) </w:t>
-      </w:r>
-      <w:r>
-        <w:rPr>
-          <w:rFonts w:ascii="Times New Roman" w:eastAsia="Times New Roman" w:hAnsi="Times New Roman" w:cs="Times New Roman"/>
-          <w:sz w:val="24"/>
-          <w:szCs w:val="24"/>
-          <w:lang w:val="ru-RU"/>
-        </w:rPr>
-        <w:t xml:space="preserve"> </w:t>
-      </w:r>
-      <w:proofErr w:type="spellStart"/>
-      <w:r>
-        <w:rPr>
-          <w:rFonts w:ascii="Times New Roman" w:eastAsia="Times New Roman" w:hAnsi="Times New Roman" w:cs="Times New Roman"/>
-          <w:sz w:val="24"/>
-          <w:szCs w:val="24"/>
-          <w:lang w:val="ru-RU"/>
-        </w:rPr>
-        <w:t>Журналирование</w:t>
-      </w:r>
-      <w:proofErr w:type="spellEnd"/>
-      <w:r>
-        <w:rPr>
-          <w:rFonts w:ascii="Times New Roman" w:eastAsia="Times New Roman" w:hAnsi="Times New Roman" w:cs="Times New Roman"/>
-          <w:sz w:val="24"/>
-          <w:szCs w:val="24"/>
-          <w:lang w:val="ru-RU"/>
-        </w:rPr>
-        <w:t xml:space="preserve"> действий пользователей (например, бронирование, отмена бронирования).</w:t>
-      </w:r>
-    </w:p>
-    <w:p>
-      <w:pPr>
-        <w:spacing w:after="0"/>
-        <w:rPr>
-          <w:rFonts w:ascii="Times New Roman" w:hAnsi="Times New Roman" w:cs="Times New Roman"/>
-          <w:sz w:val="24"/>
-          <w:szCs w:val="24"/>
-          <w:lang w:val="ru-RU"/>
-        </w:rPr>
-      </w:pPr>
-      <w:r>
-        <w:rPr>
-          <w:rFonts w:ascii="Times New Roman" w:eastAsia="Times New Roman" w:hAnsi="Times New Roman" w:cs="Times New Roman"/>
-          <w:sz w:val="24"/>
-          <w:szCs w:val="24"/>
-          <w:lang w:val="ru-RU"/>
-        </w:rPr>
-        <w:t xml:space="preserve">6) </w:t>
-      </w:r>
-      <w:proofErr w:type="spellStart"/>
-      <w:r>
-        <w:rPr>
-          <w:rFonts w:ascii="Times New Roman" w:hAnsi="Times New Roman" w:cs="Times New Roman"/>
-          <w:sz w:val="24"/>
-          <w:szCs w:val="24"/>
-        </w:rPr>
-        <w:t>Управление</w:t>
-      </w:r>
-      <w:proofErr w:type="spellEnd"/>
-      <w:r>
-        <w:rPr>
-          <w:rFonts w:ascii="Times New Roman" w:hAnsi="Times New Roman" w:cs="Times New Roman"/>
-          <w:sz w:val="24"/>
-          <w:szCs w:val="24"/>
-        </w:rPr>
-        <w:t xml:space="preserve"> </w:t>
-      </w:r>
-      <w:proofErr w:type="spellStart"/>
-      <w:r>
-        <w:rPr>
-          <w:rFonts w:ascii="Times New Roman" w:hAnsi="Times New Roman" w:cs="Times New Roman"/>
-          <w:sz w:val="24"/>
-          <w:szCs w:val="24"/>
-        </w:rPr>
-        <w:t>промокодами</w:t>
-      </w:r>
-      <w:proofErr w:type="spellEnd"/>
-      <w:r>
-        <w:rPr>
-          <w:rFonts w:ascii="Times New Roman" w:hAnsi="Times New Roman" w:cs="Times New Roman"/>
-          <w:sz w:val="24"/>
-          <w:szCs w:val="24"/>
-        </w:rPr>
-        <w:t xml:space="preserve"> и </w:t>
-      </w:r>
-      <w:proofErr w:type="spellStart"/>
-      <w:r>
-        <w:rPr>
-          <w:rFonts w:ascii="Times New Roman" w:hAnsi="Times New Roman" w:cs="Times New Roman"/>
-          <w:sz w:val="24"/>
-          <w:szCs w:val="24"/>
-        </w:rPr>
-        <w:t>скидками</w:t>
-      </w:r>
-      <w:proofErr w:type="spellEnd"/>
-      <w:r>
-        <w:rPr>
-          <w:rFonts w:ascii="Times New Roman" w:hAnsi="Times New Roman" w:cs="Times New Roman"/>
-          <w:sz w:val="24"/>
-          <w:szCs w:val="24"/>
-          <w:lang w:val="ru-RU"/>
-        </w:rPr>
-        <w:t>.</w:t>
-      </w:r>
-    </w:p>
-    <w:p>
-      <w:pPr>
-        <w:spacing w:after="0"/>
-        <w:rPr>
           <w:rFonts w:ascii="Times New Roman" w:hAnsi="Times New Roman" w:cs="Times New Roman"/>
           <w:sz w:val="24"/>
           <w:szCs w:val="24"/>
@@ -363,34 +292,15 @@
         </w:rPr>
         <w:t xml:space="preserve">7) </w:t>
       </w:r>
-      <w:proofErr w:type="spellStart"/>
-      <w:r>
-        <w:rPr>
-          <w:rFonts w:ascii="Times New Roman" w:hAnsi="Times New Roman" w:cs="Times New Roman"/>
-          <w:sz w:val="24"/>
-          <w:szCs w:val="24"/>
-        </w:rPr>
-        <w:t>Отзывы</w:t>
-      </w:r>
-      <w:proofErr w:type="spellEnd"/>
-      <w:r>
-        <w:rPr>
-          <w:rFonts w:ascii="Times New Roman" w:hAnsi="Times New Roman" w:cs="Times New Roman"/>
-          <w:sz w:val="24"/>
-          <w:szCs w:val="24"/>
-        </w:rPr>
-        <w:t xml:space="preserve"> и </w:t>
-      </w:r>
-      <w:proofErr w:type="spellStart"/>
-      <w:r>
-        <w:rPr>
-          <w:rFonts w:ascii="Times New Roman" w:hAnsi="Times New Roman" w:cs="Times New Roman"/>
-          <w:sz w:val="24"/>
-          <w:szCs w:val="24"/>
-        </w:rPr>
-        <w:t>рейтинги</w:t>
-      </w:r>
-      <w:proofErr w:type="spellEnd"/>
+      <w:r>
+        <w:rPr>
+          <w:rFonts w:ascii="Times New Roman" w:hAnsi="Times New Roman" w:cs="Times New Roman"/>
+          <w:sz w:val="24"/>
+          <w:szCs w:val="24"/>
+          <w:lang w:val="ru-RU"/>
+        </w:rPr>
+        <w:t>Отзывы и рейтинги</w:t>
+      </w:r>
       <w:r>
         <w:rPr>
           <w:rFonts w:ascii="Times New Roman" w:hAnsi="Times New Roman" w:cs="Times New Roman"/>
@@ -1332,7 +1242,7 @@
           <w:szCs w:val="24"/>
           <w:lang w:val="en-GB"/>
         </w:rPr>
-        <w:t>OTO</w:t>
+        <w:t>OTM</w:t>
       </w:r>
       <w:r>
         <w:rPr>
@@ -2089,7 +1999,7 @@
           <w:i/>
           <w:sz w:val="24"/>
           <w:szCs w:val="24"/>
-          <w:lang w:val="en-GB"/>
+          <w:lang w:val="ru-RU"/>
         </w:rPr>
         <w:t xml:space="preserve"> </w:t>
       </w:r>
@@ -2860,7 +2770,7 @@
           <w:i/>
           <w:sz w:val="24"/>
           <w:szCs w:val="24"/>
-          <w:lang w:val="en-GB"/>
+          <w:lang w:val="ru-RU"/>
         </w:rPr>
         <w:t xml:space="preserve">  </w:t>
       </w:r>
@@ -2965,7 +2875,7 @@
           <w:szCs w:val="24"/>
           <w:lang w:val="en-GB"/>
         </w:rPr>
-        <w:t>OTO</w:t>
+        <w:t>OTM</w:t>
       </w:r>
       <w:r>
         <w:rPr>
@@ -3094,7 +3004,7 @@
           <w:i/>
           <w:sz w:val="24"/>
           <w:szCs w:val="24"/>
-          <w:lang w:val="en-GB"/>
+          <w:lang w:val="ru-RU"/>
         </w:rPr>
         <w:t xml:space="preserve">     </w:t>
       </w:r>
@@ -3343,7 +3253,6 @@
           <w:rFonts w:ascii="Times New Roman" w:hAnsi="Times New Roman" w:cs="Times New Roman"/>
           <w:sz w:val="24"/>
           <w:szCs w:val="24"/>
-          <w:lang w:val="ru-RU"/>
         </w:rPr>
         <w:t xml:space="preserve">  </w:t>
       </w:r>
@@ -4157,6 +4066,7 @@
           <w:rFonts w:ascii="Times New Roman" w:hAnsi="Times New Roman" w:cs="Times New Roman"/>
           <w:sz w:val="24"/>
           <w:szCs w:val="24"/>
+          <w:lang w:val="ru-RU"/>
         </w:rPr>
         <w:t xml:space="preserve">       </w:t>
       </w:r>
@@ -4985,7 +4895,7 @@
           <w:rFonts w:ascii="Times New Roman" w:hAnsi="Times New Roman" w:cs="Times New Roman"/>
           <w:sz w:val="24"/>
           <w:szCs w:val="24"/>
-          <w:lang w:val="en-GB"/>
+          <w:lang w:val="ru-RU"/>
         </w:rPr>
         <w:t xml:space="preserve"> </w:t>
       </w:r>
@@ -6157,7 +6067,7 @@
           <w:szCs w:val="24"/>
           <w:lang w:val="en-GB"/>
         </w:rPr>
-        <w:t>OTO</w:t>
+        <w:t>OTM</w:t>
       </w:r>
       <w:r>
         <w:rPr>
@@ -6200,7 +6110,106 @@
           <w:szCs w:val="24"/>
           <w:lang w:val="ru-RU"/>
         </w:rPr>
-        <w:t xml:space="preserve">Одно бронирование может быть связано с одним авиарейсом или номером отеля </w:t>
+        <w:t>Одно бронирование может быть связано с одн</w:t>
+      </w:r>
+      <w:r>
+        <w:rPr>
+          <w:rFonts w:ascii="Times New Roman" w:hAnsi="Times New Roman" w:cs="Times New Roman"/>
+          <w:sz w:val="24"/>
+          <w:szCs w:val="24"/>
+          <w:lang w:val="ru-RU"/>
+        </w:rPr>
+        <w:t>им авиарейсом</w:t>
+      </w:r>
+      <w:r>
+        <w:rPr>
+          <w:rFonts w:ascii="Times New Roman" w:hAnsi="Times New Roman" w:cs="Times New Roman"/>
+          <w:sz w:val="24"/>
+          <w:szCs w:val="24"/>
+          <w:lang w:val="ru-RU"/>
+        </w:rPr>
+        <w:t xml:space="preserve"> </w:t>
+      </w:r>
+      <w:r>
+        <w:rPr>
+          <w:rFonts w:ascii="Times New Roman" w:hAnsi="Times New Roman" w:cs="Times New Roman"/>
+          <w:sz w:val="24"/>
+          <w:szCs w:val="24"/>
+          <w:lang w:val="ru-RU"/>
+        </w:rPr>
+        <w:t>(</w:t>
+      </w:r>
+      <w:r>
+        <w:rPr>
+          <w:rFonts w:ascii="Times New Roman" w:hAnsi="Times New Roman" w:cs="Times New Roman"/>
+          <w:sz w:val="24"/>
+          <w:szCs w:val="24"/>
+          <w:lang w:val="en-GB"/>
+        </w:rPr>
+        <w:t>OTM</w:t>
+      </w:r>
+      <w:r>
+        <w:rPr>
+          <w:rFonts w:ascii="Times New Roman" w:hAnsi="Times New Roman" w:cs="Times New Roman"/>
+          <w:sz w:val="24"/>
+          <w:szCs w:val="24"/>
+          <w:lang w:val="ru-RU"/>
+        </w:rPr>
+        <w:t>)</w:t>
+      </w:r>
+      <w:r>
+        <w:rPr>
+          <w:rFonts w:ascii="Times New Roman" w:hAnsi="Times New Roman" w:cs="Times New Roman"/>
+          <w:sz w:val="24"/>
+          <w:szCs w:val="24"/>
+          <w:lang w:val="ru-RU"/>
+        </w:rPr>
+        <w:t>.</w:t>
+      </w:r>
+    </w:p>
+    <w:p>
+      <w:pPr>
+        <w:pStyle w:val="a3"/>
+        <w:numPr>
+          <w:ilvl w:val="0"/>
+          <w:numId w:val="30"/>
+        </w:numPr>
+        <w:spacing w:after="0"/>
+        <w:rPr>
+          <w:rFonts w:ascii="Times New Roman" w:hAnsi="Times New Roman" w:cs="Times New Roman"/>
+          <w:sz w:val="24"/>
+          <w:szCs w:val="24"/>
+          <w:lang w:val="ru-RU"/>
+        </w:rPr>
+      </w:pPr>
+      <w:r>
+        <w:rPr>
+          <w:rFonts w:ascii="Times New Roman" w:hAnsi="Times New Roman" w:cs="Times New Roman"/>
+          <w:sz w:val="24"/>
+          <w:szCs w:val="24"/>
+          <w:lang w:val="ru-RU"/>
+        </w:rPr>
+        <w:t>Одно бронирование может быть</w:t>
+      </w:r>
+      <w:r>
+        <w:rPr>
+          <w:rFonts w:ascii="Times New Roman" w:hAnsi="Times New Roman" w:cs="Times New Roman"/>
+          <w:sz w:val="24"/>
+          <w:szCs w:val="24"/>
+          <w:lang w:val="ru-RU"/>
+        </w:rPr>
+        <w:t xml:space="preserve"> связано с одним </w:t>
+      </w:r>
+      <w:bookmarkStart w:id="0" w:name="_GoBack"/>
+      <w:bookmarkEnd w:id="0"/>
+      <w:r>
+        <w:rPr>
+          <w:rFonts w:ascii="Times New Roman" w:hAnsi="Times New Roman" w:cs="Times New Roman"/>
+          <w:sz w:val="24"/>
+          <w:szCs w:val="24"/>
+          <w:lang w:val="ru-RU"/>
+        </w:rPr>
+        <w:t xml:space="preserve">номером отеля </w:t>
       </w:r>
       <w:r>
         <w:rPr>
@@ -7675,7 +7684,6 @@
           <w:rFonts w:ascii="Times New Roman" w:hAnsi="Times New Roman" w:cs="Times New Roman"/>
           <w:sz w:val="24"/>
           <w:szCs w:val="24"/>
-          <w:lang w:val="ru-RU"/>
         </w:rPr>
         <w:t xml:space="preserve">       </w:t>
       </w:r>
@@ -7733,7 +7741,7 @@
           <w:szCs w:val="24"/>
           <w:lang w:val="en-GB"/>
         </w:rPr>
-        <w:t>OTO</w:t>
+        <w:t>OTM</w:t>
       </w:r>
       <w:r>
         <w:rPr>
@@ -8768,7 +8776,6 @@
           <w:rFonts w:ascii="Times New Roman" w:hAnsi="Times New Roman" w:cs="Times New Roman"/>
           <w:sz w:val="24"/>
           <w:szCs w:val="24"/>
-          <w:lang w:val="ru-RU"/>
         </w:rPr>
         <w:t xml:space="preserve">       </w:t>
       </w:r>
@@ -8894,18 +8901,25 @@
           <w:rFonts w:ascii="Times New Roman" w:hAnsi="Times New Roman" w:cs="Times New Roman"/>
           <w:sz w:val="24"/>
           <w:szCs w:val="24"/>
-          <w:lang w:val="en-GB"/>
-        </w:rPr>
-        <w:t xml:space="preserve"> (OTO</w:t>
-      </w:r>
-      <w:bookmarkStart w:id="0" w:name="_GoBack"/>
-      <w:bookmarkEnd w:id="0"/>
-      <w:r>
-        <w:rPr>
-          <w:rFonts w:ascii="Times New Roman" w:hAnsi="Times New Roman" w:cs="Times New Roman"/>
-          <w:sz w:val="24"/>
-          <w:szCs w:val="24"/>
-          <w:lang w:val="en-GB"/>
+          <w:lang w:val="ru-RU"/>
+        </w:rPr>
+        <w:t xml:space="preserve"> (</w:t>
+      </w:r>
+      <w:r>
+        <w:rPr>
+          <w:rFonts w:ascii="Times New Roman" w:hAnsi="Times New Roman" w:cs="Times New Roman"/>
+          <w:sz w:val="24"/>
+          <w:szCs w:val="24"/>
+          <w:lang w:val="en-GB"/>
+        </w:rPr>
+        <w:t>OTM</w:t>
+      </w:r>
+      <w:r>
+        <w:rPr>
+          <w:rFonts w:ascii="Times New Roman" w:hAnsi="Times New Roman" w:cs="Times New Roman"/>
+          <w:sz w:val="24"/>
+          <w:szCs w:val="24"/>
+          <w:lang w:val="ru-RU"/>
         </w:rPr>
         <w:t>)</w:t>
       </w:r>
@@ -13937,7 +13951,7 @@
 </file>
 
 <file path=customXml/itemProps1.xml><?xml version="1.0" encoding="utf-8"?>
-<ds:datastoreItem xmlns:ds="http://schemas.openxmlformats.org/officeDocument/2006/customXml" ds:itemID="{ECD37C9F-9752-4B2C-A0DA-C11276ADE065}">
+<ds:datastoreItem xmlns:ds="http://schemas.openxmlformats.org/officeDocument/2006/customXml" ds:itemID="{217A1804-6665-4A09-8FDC-995C192D730D}">
   <ds:schemaRefs>
     <ds:schemaRef ds:uri="http://schemas.openxmlformats.org/officeDocument/2006/bibliography"/>
   </ds:schemaRefs>

</xml_diff>